<commit_message>
Argon2 für Passwort hashes
Passwörter werden nun mit Argon2 gehasht. Außerdem minimale Layout
Verbesserungen
</commit_message>
<xml_diff>
--- a/Work in Progress/Implementations-Dokumentation.docx
+++ b/Work in Progress/Implementations-Dokumentation.docx
@@ -1,6 +1,6 @@
 
 <file path=word/document.xml><?xml version="1.0" encoding="utf-8"?>
-<w:document xmlns:wpc="http://schemas.microsoft.com/office/word/2010/wordprocessingCanvas" xmlns:cx="http://schemas.microsoft.com/office/drawing/2014/chartex" xmlns:mc="http://schemas.openxmlformats.org/markup-compatibility/2006" xmlns:o="urn:schemas-microsoft-com:office:office" xmlns:r="http://schemas.openxmlformats.org/officeDocument/2006/relationships" xmlns:m="http://schemas.openxmlformats.org/officeDocument/2006/math" xmlns:v="urn:schemas-microsoft-com:vml" xmlns:wp14="http://schemas.microsoft.com/office/word/2010/wordprocessingDrawing" xmlns:wp="http://schemas.openxmlformats.org/drawingml/2006/wordprocessingDrawing" xmlns:w10="urn:schemas-microsoft-com:office:word" xmlns:w="http://schemas.openxmlformats.org/wordprocessingml/2006/main" xmlns:w14="http://schemas.microsoft.com/office/word/2010/wordml" xmlns:w15="http://schemas.microsoft.com/office/word/2012/wordml" xmlns:w16se="http://schemas.microsoft.com/office/word/2015/wordml/symex" xmlns:wpg="http://schemas.microsoft.com/office/word/2010/wordprocessingGroup" xmlns:wpi="http://schemas.microsoft.com/office/word/2010/wordprocessingInk" xmlns:wne="http://schemas.microsoft.com/office/word/2006/wordml" xmlns:wps="http://schemas.microsoft.com/office/word/2010/wordprocessingShape" mc:Ignorable="w14 w15 w16se wp14">
+<w:document xmlns:wpc="http://schemas.microsoft.com/office/word/2010/wordprocessingCanvas" xmlns:mc="http://schemas.openxmlformats.org/markup-compatibility/2006" xmlns:o="urn:schemas-microsoft-com:office:office" xmlns:r="http://schemas.openxmlformats.org/officeDocument/2006/relationships" xmlns:m="http://schemas.openxmlformats.org/officeDocument/2006/math" xmlns:v="urn:schemas-microsoft-com:vml" xmlns:wp14="http://schemas.microsoft.com/office/word/2010/wordprocessingDrawing" xmlns:wp="http://schemas.openxmlformats.org/drawingml/2006/wordprocessingDrawing" xmlns:w10="urn:schemas-microsoft-com:office:word" xmlns:w="http://schemas.openxmlformats.org/wordprocessingml/2006/main" xmlns:w14="http://schemas.microsoft.com/office/word/2010/wordml" xmlns:w15="http://schemas.microsoft.com/office/word/2012/wordml" xmlns:wpg="http://schemas.microsoft.com/office/word/2010/wordprocessingGroup" xmlns:wpi="http://schemas.microsoft.com/office/word/2010/wordprocessingInk" xmlns:wne="http://schemas.microsoft.com/office/word/2006/wordml" xmlns:wps="http://schemas.microsoft.com/office/word/2010/wordprocessingShape" mc:Ignorable="w14 w15 wp14">
   <w:body>
     <w:p>
       <w:pPr>
@@ -477,108 +477,496 @@
       </w:pPr>
       <w:r>
         <w:lastRenderedPageBreak/>
-        <w:t xml:space="preserve">Kurzanleitung zum Ausführen </w:t>
-      </w:r>
+        <w:t>Kurzanleitung zum Ausführen des Prototypen</w:t>
+      </w:r>
+    </w:p>
+    <w:p/>
+    <w:p>
+      <w:pPr>
+        <w:pStyle w:val="berschrift2"/>
+      </w:pPr>
+      <w:r>
+        <w:t xml:space="preserve">1. Server </w:t>
+      </w:r>
+    </w:p>
+    <w:p>
+      <w:r>
+        <w:t>Vorrausetzungen zum Starten des Servers:</w:t>
+      </w:r>
+    </w:p>
+    <w:p>
+      <w:r>
+        <w:t>-Node.js v6.9.0</w:t>
+      </w:r>
+    </w:p>
+    <w:p>
+      <w:r>
+        <w:t>-</w:t>
+      </w:r>
+      <w:proofErr w:type="spellStart"/>
+      <w:r>
+        <w:t>Redis</w:t>
+      </w:r>
+      <w:proofErr w:type="spellEnd"/>
+      <w:r>
+        <w:t xml:space="preserve"> (Windows Version 3.2.100) </w:t>
+      </w:r>
+    </w:p>
+    <w:p>
+      <w:pPr>
+        <w:rPr>
+          <w:lang w:val="en-US"/>
+        </w:rPr>
+      </w:pPr>
+      <w:r>
+        <w:rPr>
+          <w:lang w:val="en-US"/>
+        </w:rPr>
+        <w:t>-</w:t>
+      </w:r>
+      <w:r>
+        <w:rPr>
+          <w:lang w:val="en-US"/>
+        </w:rPr>
+        <w:t>GCC &gt;= 4.8</w:t>
+      </w:r>
+      <w:r>
+        <w:rPr>
+          <w:lang w:val="en-US"/>
+        </w:rPr>
+        <w:t xml:space="preserve"> (</w:t>
+      </w:r>
+      <w:hyperlink r:id="rId6" w:history="1">
+        <w:r>
+          <w:rPr>
+            <w:rStyle w:val="Hyperlink"/>
+            <w:lang w:val="en-US"/>
+          </w:rPr>
+          <w:t>https://gcc.gnu.org/</w:t>
+        </w:r>
+      </w:hyperlink>
+      <w:r>
+        <w:rPr>
+          <w:lang w:val="en-US"/>
+        </w:rPr>
+        <w:t>)</w:t>
+      </w:r>
+    </w:p>
+    <w:p>
+      <w:r>
+        <w:t>-</w:t>
+      </w:r>
+      <w:proofErr w:type="spellStart"/>
+      <w:r>
+        <w:t>node-gyp</w:t>
+      </w:r>
+      <w:proofErr w:type="spellEnd"/>
+      <w:r>
+        <w:t xml:space="preserve"> </w:t>
+      </w:r>
+      <w:proofErr w:type="spellStart"/>
+      <w:r>
+        <w:t>library</w:t>
+      </w:r>
+      <w:proofErr w:type="spellEnd"/>
+      <w:r>
+        <w:t xml:space="preserve"> (Befehl zum Installieren : </w:t>
+      </w:r>
+      <w:r>
+        <w:t>„</w:t>
+      </w:r>
+      <w:proofErr w:type="spellStart"/>
+      <w:r>
+        <w:rPr>
+          <w:rStyle w:val="crayon-e"/>
+        </w:rPr>
+        <w:t>npm</w:t>
+      </w:r>
+      <w:proofErr w:type="spellEnd"/>
+      <w:r>
+        <w:rPr>
+          <w:rStyle w:val="crayon-e"/>
+        </w:rPr>
+        <w:t xml:space="preserve"> </w:t>
+      </w:r>
+      <w:proofErr w:type="spellStart"/>
+      <w:r>
+        <w:rPr>
+          <w:rStyle w:val="crayon-v"/>
+        </w:rPr>
+        <w:t>install</w:t>
+      </w:r>
+      <w:proofErr w:type="spellEnd"/>
+      <w:r>
+        <w:rPr>
+          <w:rStyle w:val="crayon-h"/>
+        </w:rPr>
+        <w:t xml:space="preserve"> </w:t>
+      </w:r>
+      <w:r>
+        <w:rPr>
+          <w:rStyle w:val="crayon-o"/>
+        </w:rPr>
+        <w:t>-</w:t>
+      </w:r>
+      <w:r>
+        <w:rPr>
+          <w:rStyle w:val="crayon-i"/>
+        </w:rPr>
+        <w:t>g</w:t>
+      </w:r>
+      <w:r>
+        <w:rPr>
+          <w:rStyle w:val="crayon-h"/>
+        </w:rPr>
+        <w:t xml:space="preserve"> </w:t>
+      </w:r>
+      <w:proofErr w:type="spellStart"/>
+      <w:r>
+        <w:rPr>
+          <w:rStyle w:val="crayon-v"/>
+        </w:rPr>
+        <w:t>node</w:t>
+      </w:r>
+      <w:r>
+        <w:rPr>
+          <w:rStyle w:val="crayon-o"/>
+        </w:rPr>
+        <w:t>-</w:t>
+      </w:r>
+      <w:r>
+        <w:rPr>
+          <w:rStyle w:val="crayon-i"/>
+        </w:rPr>
+        <w:t>gyp</w:t>
+      </w:r>
+      <w:proofErr w:type="spellEnd"/>
+      <w:r>
+        <w:rPr>
+          <w:rStyle w:val="crayon-i"/>
+        </w:rPr>
+        <w:t>“)</w:t>
+      </w:r>
+    </w:p>
+    <w:p/>
+    <w:p>
+      <w:r>
+        <w:t>Befehl zum Starten des Servers:</w:t>
+      </w:r>
+    </w:p>
+    <w:p>
+      <w:proofErr w:type="spellStart"/>
+      <w:r>
+        <w:t>node</w:t>
+      </w:r>
+      <w:proofErr w:type="spellEnd"/>
+      <w:r>
+        <w:t xml:space="preserve"> server.js</w:t>
+      </w:r>
+    </w:p>
+    <w:p/>
+    <w:p>
+      <w:pPr>
+        <w:pStyle w:val="berschrift2"/>
+      </w:pPr>
+      <w:r>
+        <w:t>2.Client</w:t>
+      </w:r>
+    </w:p>
+    <w:p>
+      <w:r>
+        <w:t>Voraussetzungen zum Starten des Clients:</w:t>
+      </w:r>
+    </w:p>
+    <w:p>
+      <w:pPr>
+        <w:rPr>
+          <w:lang w:val="en-US"/>
+        </w:rPr>
+      </w:pPr>
+      <w:r>
+        <w:rPr>
+          <w:lang w:val="en-US"/>
+        </w:rPr>
+        <w:t>-Android Studio v.2.2.</w:t>
+      </w:r>
+      <w:r>
+        <w:rPr>
+          <w:lang w:val="en-US"/>
+        </w:rPr>
+        <w:t xml:space="preserve">3 </w:t>
+      </w:r>
+      <w:proofErr w:type="spellStart"/>
+      <w:r>
+        <w:rPr>
+          <w:lang w:val="en-US"/>
+        </w:rPr>
+        <w:t>mit</w:t>
+      </w:r>
+      <w:proofErr w:type="spellEnd"/>
+      <w:r>
+        <w:rPr>
+          <w:lang w:val="en-US"/>
+        </w:rPr>
+        <w:t>:</w:t>
+      </w:r>
+    </w:p>
+    <w:p>
+      <w:pPr>
+        <w:rPr>
+          <w:lang w:val="en-US"/>
+        </w:rPr>
+      </w:pPr>
+      <w:r>
+        <w:rPr>
+          <w:lang w:val="en-US"/>
+        </w:rPr>
+        <w:tab/>
+        <w:t>-SDK Platform Android 5.0 API Level 21</w:t>
+      </w:r>
+    </w:p>
+    <w:p>
+      <w:pPr>
+        <w:rPr>
+          <w:lang w:val="en-US"/>
+        </w:rPr>
+      </w:pPr>
+      <w:r>
+        <w:rPr>
+          <w:lang w:val="en-US"/>
+        </w:rPr>
+        <w:tab/>
+        <w:t>-Android SDK Platform-Tools 25.0.3</w:t>
+      </w:r>
+    </w:p>
+    <w:p>
+      <w:pPr>
+        <w:rPr>
+          <w:lang w:val="en-US"/>
+        </w:rPr>
+      </w:pPr>
+      <w:r>
+        <w:rPr>
+          <w:lang w:val="en-US"/>
+        </w:rPr>
+        <w:tab/>
+        <w:t>-Android SDK Tools 25.2.5</w:t>
+      </w:r>
+    </w:p>
+    <w:p>
+      <w:pPr>
+        <w:rPr>
+          <w:lang w:val="en-US"/>
+        </w:rPr>
+      </w:pPr>
+      <w:r>
+        <w:rPr>
+          <w:lang w:val="en-US"/>
+        </w:rPr>
+        <w:tab/>
+        <w:t>-Intel x86 Emulator Accelerator (HAXM) 6.0.5</w:t>
+      </w:r>
+    </w:p>
+    <w:p>
+      <w:pPr>
+        <w:ind w:firstLine="708"/>
+        <w:rPr>
+          <w:lang w:val="en-US"/>
+        </w:rPr>
+      </w:pPr>
+      <w:r>
+        <w:rPr>
+          <w:lang w:val="en-US"/>
+        </w:rPr>
+        <w:t xml:space="preserve">-Google Play Services </w:t>
+      </w:r>
+    </w:p>
+    <w:p>
+      <w:pPr>
+        <w:ind w:firstLine="708"/>
+        <w:rPr>
+          <w:lang w:val="en-US"/>
+        </w:rPr>
+      </w:pPr>
+      <w:r>
+        <w:rPr>
+          <w:lang w:val="en-US"/>
+        </w:rPr>
+        <w:t>-Android Support Repository 41</w:t>
+      </w:r>
+    </w:p>
+    <w:p>
+      <w:pPr>
+        <w:ind w:firstLine="708"/>
+        <w:rPr>
+          <w:lang w:val="en-US"/>
+        </w:rPr>
+      </w:pPr>
+      <w:r>
+        <w:rPr>
+          <w:lang w:val="en-US"/>
+        </w:rPr>
+        <w:t>-</w:t>
+      </w:r>
+      <w:r>
+        <w:rPr>
+          <w:lang w:val="en-US"/>
+        </w:rPr>
+        <w:t>Google Repository</w:t>
+      </w:r>
+      <w:r>
+        <w:rPr>
+          <w:lang w:val="en-US"/>
+        </w:rPr>
+        <w:t xml:space="preserve"> 41</w:t>
+      </w:r>
+    </w:p>
+    <w:p>
+      <w:pPr>
+        <w:ind w:firstLine="708"/>
+        <w:rPr>
+          <w:lang w:val="en-US"/>
+        </w:rPr>
+      </w:pPr>
+    </w:p>
+    <w:p>
+      <w:pPr>
+        <w:rPr>
+          <w:lang w:val="en-US"/>
+        </w:rPr>
+      </w:pPr>
+      <w:r>
+        <w:rPr>
+          <w:lang w:val="en-US"/>
+        </w:rPr>
+        <w:t>-Android V</w:t>
+      </w:r>
+      <w:r>
+        <w:rPr>
+          <w:lang w:val="en-US"/>
+        </w:rPr>
+        <w:t xml:space="preserve">irtual </w:t>
+      </w:r>
+      <w:r>
+        <w:rPr>
+          <w:lang w:val="en-US"/>
+        </w:rPr>
+        <w:t>D</w:t>
+      </w:r>
+      <w:r>
+        <w:rPr>
+          <w:lang w:val="en-US"/>
+        </w:rPr>
+        <w:t>evices</w:t>
+      </w:r>
+      <w:r>
+        <w:rPr>
+          <w:lang w:val="en-US"/>
+        </w:rPr>
+        <w:t xml:space="preserve"> </w:t>
+      </w:r>
+      <w:proofErr w:type="spellStart"/>
+      <w:r>
+        <w:rPr>
+          <w:lang w:val="en-US"/>
+        </w:rPr>
+        <w:t>mit</w:t>
+      </w:r>
+      <w:proofErr w:type="spellEnd"/>
+      <w:r>
+        <w:rPr>
+          <w:lang w:val="en-US"/>
+        </w:rPr>
+        <w:t xml:space="preserve"> Nexus 5 API 21 </w:t>
+      </w:r>
+      <w:proofErr w:type="spellStart"/>
       <w:proofErr w:type="gramStart"/>
       <w:r>
-        <w:t>des Prototypen</w:t>
-      </w:r>
+        <w:rPr>
+          <w:lang w:val="en-US"/>
+        </w:rPr>
+        <w:t>oder</w:t>
+      </w:r>
+      <w:proofErr w:type="spellEnd"/>
       <w:proofErr w:type="gramEnd"/>
+      <w:r>
+        <w:rPr>
+          <w:lang w:val="en-US"/>
+        </w:rPr>
+        <w:t xml:space="preserve"> </w:t>
+      </w:r>
+      <w:proofErr w:type="spellStart"/>
+      <w:r>
+        <w:rPr>
+          <w:lang w:val="en-US"/>
+        </w:rPr>
+        <w:t>Genymotion</w:t>
+      </w:r>
+      <w:proofErr w:type="spellEnd"/>
+      <w:r>
+        <w:rPr>
+          <w:lang w:val="en-US"/>
+        </w:rPr>
+        <w:t xml:space="preserve"> </w:t>
+      </w:r>
+      <w:proofErr w:type="spellStart"/>
+      <w:r>
+        <w:rPr>
+          <w:lang w:val="en-US"/>
+        </w:rPr>
+        <w:t>mit</w:t>
+      </w:r>
+      <w:proofErr w:type="spellEnd"/>
+      <w:r>
+        <w:rPr>
+          <w:lang w:val="en-US"/>
+        </w:rPr>
+        <w:t xml:space="preserve"> Nexus 5 API 21</w:t>
+      </w:r>
+    </w:p>
+    <w:p>
+      <w:proofErr w:type="spellStart"/>
+      <w:r>
+        <w:rPr>
+          <w:lang w:val="en-US"/>
+        </w:rPr>
+        <w:t>Getestet</w:t>
+      </w:r>
+      <w:proofErr w:type="spellEnd"/>
+      <w:r>
+        <w:rPr>
+          <w:lang w:val="en-US"/>
+        </w:rPr>
+        <w:t xml:space="preserve"> </w:t>
+      </w:r>
+      <w:proofErr w:type="spellStart"/>
+      <w:r>
+        <w:rPr>
+          <w:lang w:val="en-US"/>
+        </w:rPr>
+        <w:t>wurde</w:t>
+      </w:r>
+      <w:proofErr w:type="spellEnd"/>
+      <w:r>
+        <w:rPr>
+          <w:lang w:val="en-US"/>
+        </w:rPr>
+        <w:t xml:space="preserve"> </w:t>
+      </w:r>
+      <w:r>
+        <w:t xml:space="preserve">die Client App mit </w:t>
+      </w:r>
+      <w:proofErr w:type="spellStart"/>
+      <w:r>
+        <w:t>Genymotion</w:t>
+      </w:r>
+      <w:proofErr w:type="spellEnd"/>
+      <w:r>
+        <w:t>.</w:t>
+      </w:r>
     </w:p>
     <w:p/>
     <w:p>
-      <w:pPr>
-        <w:pStyle w:val="berschrift2"/>
-      </w:pPr>
-      <w:r>
-        <w:t xml:space="preserve">1. Server </w:t>
-      </w:r>
-    </w:p>
-    <w:p>
-      <w:r>
-        <w:t>Vorrausetzungen zum Starten des Servers:</w:t>
-      </w:r>
-    </w:p>
-    <w:p>
-      <w:r>
-        <w:t>-Node.js v6.9.0</w:t>
-      </w:r>
-    </w:p>
-    <w:p>
-      <w:r>
-        <w:t>-</w:t>
-      </w:r>
-      <w:proofErr w:type="spellStart"/>
-      <w:r>
-        <w:t>Redis</w:t>
-      </w:r>
-      <w:proofErr w:type="spellEnd"/>
-      <w:r>
-        <w:t xml:space="preserve"> (Windows Version 3.2.100) </w:t>
-      </w:r>
-    </w:p>
-    <w:p/>
-    <w:p>
-      <w:r>
-        <w:t>Befehl zum Starten des Servers:</w:t>
-      </w:r>
-    </w:p>
-    <w:p>
-      <w:proofErr w:type="spellStart"/>
-      <w:r>
-        <w:t>node</w:t>
-      </w:r>
-      <w:proofErr w:type="spellEnd"/>
-      <w:r>
-        <w:t xml:space="preserve"> server.js</w:t>
-      </w:r>
-    </w:p>
-    <w:p/>
-    <w:p>
-      <w:pPr>
-        <w:pStyle w:val="berschrift2"/>
-      </w:pPr>
-      <w:r>
-        <w:t>2.Client</w:t>
-      </w:r>
-    </w:p>
-    <w:p>
-      <w:r>
-        <w:t>Voraussetzungen zum Starten des Clients:</w:t>
-      </w:r>
-    </w:p>
-    <w:p>
-      <w:r>
-        <w:t>-Android Studio v.2.2.2 mit Google Play Services und Google Repository</w:t>
-      </w:r>
-    </w:p>
-    <w:p>
-      <w:r>
-        <w:t xml:space="preserve">-Android VD mit Nexus 5 API 21 oder </w:t>
-      </w:r>
-      <w:proofErr w:type="spellStart"/>
-      <w:r>
-        <w:t>Genymotion</w:t>
-      </w:r>
-      <w:proofErr w:type="spellEnd"/>
-      <w:r>
-        <w:t xml:space="preserve"> mit Nexus 5 API 21</w:t>
-      </w:r>
-    </w:p>
-    <w:p>
-      <w:r>
-        <w:t xml:space="preserve">Getestet wurde die Client App mit </w:t>
-      </w:r>
-      <w:proofErr w:type="spellStart"/>
-      <w:r>
-        <w:t>Genymotion</w:t>
-      </w:r>
-      <w:proofErr w:type="spellEnd"/>
-      <w:r>
-        <w:t>.</w:t>
-      </w:r>
-    </w:p>
-    <w:p>
       <w:r>
         <w:t>Für die Verwendung von AVD von Android Studio:</w:t>
       </w:r>
@@ -586,54 +974,52 @@
     <w:p>
       <w:r>
         <w:t xml:space="preserve">Den String BASE_URL in der Datei </w:t>
-      </w:r>
-    </w:p>
-    <w:p>
-      <w:r>
-        <w:t>„/</w:t>
-      </w:r>
-      <w:proofErr w:type="spellStart"/>
-      <w:r>
-        <w:t>app</w:t>
-      </w:r>
-      <w:proofErr w:type="spellEnd"/>
-      <w:r>
-        <w:t>/</w:t>
-      </w:r>
-      <w:proofErr w:type="spellStart"/>
-      <w:r>
-        <w:t>java</w:t>
-      </w:r>
-      <w:proofErr w:type="spellEnd"/>
-      <w:r>
-        <w:t>/</w:t>
-      </w:r>
-      <w:proofErr w:type="spellStart"/>
-      <w:r>
-        <w:t>de.schulzgette.thes_o_naise</w:t>
-      </w:r>
-      <w:proofErr w:type="spellEnd"/>
-      <w:r>
-        <w:t>/</w:t>
-      </w:r>
-      <w:proofErr w:type="spellStart"/>
-      <w:r>
-        <w:t>utils</w:t>
-      </w:r>
-      <w:proofErr w:type="spellEnd"/>
-      <w:r>
-        <w:t>/HttpClient.java“</w:t>
-      </w:r>
-    </w:p>
-    <w:p>
-      <w:r>
-        <w:t>ändern von "http</w:t>
-      </w:r>
-      <w:r>
-        <w:t>s://10.0.3.2:3001</w:t>
       </w:r>
       <w:bookmarkStart w:id="16" w:name="_GoBack"/>
       <w:bookmarkEnd w:id="16"/>
+      <w:r>
+        <w:t>„/</w:t>
+      </w:r>
+      <w:proofErr w:type="spellStart"/>
+      <w:r>
+        <w:t>app</w:t>
+      </w:r>
+      <w:proofErr w:type="spellEnd"/>
+      <w:r>
+        <w:t>/</w:t>
+      </w:r>
+      <w:proofErr w:type="spellStart"/>
+      <w:r>
+        <w:t>java</w:t>
+      </w:r>
+      <w:proofErr w:type="spellEnd"/>
+      <w:r>
+        <w:t>/</w:t>
+      </w:r>
+      <w:proofErr w:type="spellStart"/>
+      <w:r>
+        <w:t>de.schulzgette.thes_o_naise</w:t>
+      </w:r>
+      <w:proofErr w:type="spellEnd"/>
+      <w:r>
+        <w:t>/</w:t>
+      </w:r>
+      <w:proofErr w:type="spellStart"/>
+      <w:r>
+        <w:t>utils</w:t>
+      </w:r>
+      <w:proofErr w:type="spellEnd"/>
+      <w:r>
+        <w:t>/HttpClient.java“</w:t>
+      </w:r>
+    </w:p>
+    <w:p>
+      <w:r>
+        <w:t>ändern von "http</w:t>
+      </w:r>
+      <w:r>
+        <w:t>s://10.0.3.2:3001</w:t>
+      </w:r>
       <w:r>
         <w:t>/" (GENYMOTION)</w:t>
       </w:r>
@@ -661,7 +1047,7 @@
 </file>
 
 <file path=word/styles.xml><?xml version="1.0" encoding="utf-8"?>
-<w:styles xmlns:mc="http://schemas.openxmlformats.org/markup-compatibility/2006" xmlns:r="http://schemas.openxmlformats.org/officeDocument/2006/relationships" xmlns:w="http://schemas.openxmlformats.org/wordprocessingml/2006/main" xmlns:w14="http://schemas.microsoft.com/office/word/2010/wordml" xmlns:w15="http://schemas.microsoft.com/office/word/2012/wordml" xmlns:w16se="http://schemas.microsoft.com/office/word/2015/wordml/symex" mc:Ignorable="w14 w15 w16se">
+<w:styles xmlns:mc="http://schemas.openxmlformats.org/markup-compatibility/2006" xmlns:r="http://schemas.openxmlformats.org/officeDocument/2006/relationships" xmlns:w="http://schemas.openxmlformats.org/wordprocessingml/2006/main" xmlns:w14="http://schemas.microsoft.com/office/word/2010/wordml" xmlns:w15="http://schemas.microsoft.com/office/word/2012/wordml" mc:Ignorable="w14 w15">
   <w:docDefaults>
     <w:rPrDefault>
       <w:rPr>
@@ -1216,6 +1602,42 @@
       <w:szCs w:val="26"/>
     </w:rPr>
   </w:style>
+  <w:style w:type="character" w:styleId="Hyperlink">
+    <w:name w:val="Hyperlink"/>
+    <w:basedOn w:val="Absatz-Standardschriftart"/>
+    <w:uiPriority w:val="99"/>
+    <w:unhideWhenUsed/>
+    <w:rsid w:val="00C4796F"/>
+    <w:rPr>
+      <w:color w:val="0563C1" w:themeColor="hyperlink"/>
+      <w:u w:val="single"/>
+    </w:rPr>
+  </w:style>
+  <w:style w:type="character" w:customStyle="1" w:styleId="crayon-h">
+    <w:name w:val="crayon-h"/>
+    <w:basedOn w:val="Absatz-Standardschriftart"/>
+    <w:rsid w:val="00C4796F"/>
+  </w:style>
+  <w:style w:type="character" w:customStyle="1" w:styleId="crayon-e">
+    <w:name w:val="crayon-e"/>
+    <w:basedOn w:val="Absatz-Standardschriftart"/>
+    <w:rsid w:val="00C4796F"/>
+  </w:style>
+  <w:style w:type="character" w:customStyle="1" w:styleId="crayon-v">
+    <w:name w:val="crayon-v"/>
+    <w:basedOn w:val="Absatz-Standardschriftart"/>
+    <w:rsid w:val="00C4796F"/>
+  </w:style>
+  <w:style w:type="character" w:customStyle="1" w:styleId="crayon-o">
+    <w:name w:val="crayon-o"/>
+    <w:basedOn w:val="Absatz-Standardschriftart"/>
+    <w:rsid w:val="00C4796F"/>
+  </w:style>
+  <w:style w:type="character" w:customStyle="1" w:styleId="crayon-i">
+    <w:name w:val="crayon-i"/>
+    <w:basedOn w:val="Absatz-Standardschriftart"/>
+    <w:rsid w:val="00C4796F"/>
+  </w:style>
 </w:styles>
 </file>
 

</xml_diff>

<commit_message>
Projektplan und Implemationsdokumentation überarbeitet
</commit_message>
<xml_diff>
--- a/Work in Progress/Implementations-Dokumentation.docx
+++ b/Work in Progress/Implementations-Dokumentation.docx
@@ -1,6 +1,6 @@
 
 <file path=word/document.xml><?xml version="1.0" encoding="utf-8"?>
-<w:document xmlns:wpc="http://schemas.microsoft.com/office/word/2010/wordprocessingCanvas" xmlns:cx="http://schemas.microsoft.com/office/drawing/2014/chartex" xmlns:mc="http://schemas.openxmlformats.org/markup-compatibility/2006" xmlns:o="urn:schemas-microsoft-com:office:office" xmlns:r="http://schemas.openxmlformats.org/officeDocument/2006/relationships" xmlns:m="http://schemas.openxmlformats.org/officeDocument/2006/math" xmlns:v="urn:schemas-microsoft-com:vml" xmlns:wp14="http://schemas.microsoft.com/office/word/2010/wordprocessingDrawing" xmlns:wp="http://schemas.openxmlformats.org/drawingml/2006/wordprocessingDrawing" xmlns:w10="urn:schemas-microsoft-com:office:word" xmlns:w="http://schemas.openxmlformats.org/wordprocessingml/2006/main" xmlns:w14="http://schemas.microsoft.com/office/word/2010/wordml" xmlns:w15="http://schemas.microsoft.com/office/word/2012/wordml" xmlns:w16se="http://schemas.microsoft.com/office/word/2015/wordml/symex" xmlns:wpg="http://schemas.microsoft.com/office/word/2010/wordprocessingGroup" xmlns:wpi="http://schemas.microsoft.com/office/word/2010/wordprocessingInk" xmlns:wne="http://schemas.microsoft.com/office/word/2006/wordml" xmlns:wps="http://schemas.microsoft.com/office/word/2010/wordprocessingShape" mc:Ignorable="w14 w15 w16se wp14">
+<w:document xmlns:wpc="http://schemas.microsoft.com/office/word/2010/wordprocessingCanvas" xmlns:mc="http://schemas.openxmlformats.org/markup-compatibility/2006" xmlns:o="urn:schemas-microsoft-com:office:office" xmlns:r="http://schemas.openxmlformats.org/officeDocument/2006/relationships" xmlns:m="http://schemas.openxmlformats.org/officeDocument/2006/math" xmlns:v="urn:schemas-microsoft-com:vml" xmlns:wp14="http://schemas.microsoft.com/office/word/2010/wordprocessingDrawing" xmlns:wp="http://schemas.openxmlformats.org/drawingml/2006/wordprocessingDrawing" xmlns:w10="urn:schemas-microsoft-com:office:word" xmlns:w="http://schemas.openxmlformats.org/wordprocessingml/2006/main" xmlns:w14="http://schemas.microsoft.com/office/word/2010/wordml" xmlns:w15="http://schemas.microsoft.com/office/word/2012/wordml" xmlns:wpg="http://schemas.microsoft.com/office/word/2010/wordprocessingGroup" xmlns:wpi="http://schemas.microsoft.com/office/word/2010/wordprocessingInk" xmlns:wne="http://schemas.microsoft.com/office/word/2006/wordml" xmlns:wps="http://schemas.microsoft.com/office/word/2010/wordprocessingShape" mc:Ignorable="w14 w15 wp14">
   <w:body>
     <w:p>
       <w:pPr>
@@ -513,30 +513,18 @@
       </w:r>
     </w:p>
     <w:p>
-      <w:pPr>
-        <w:rPr>
-          <w:lang w:val="en-US"/>
-        </w:rPr>
-      </w:pPr>
-      <w:r>
-        <w:rPr>
-          <w:lang w:val="en-US"/>
-        </w:rPr>
+      <w:r>
         <w:t>-GCC &gt;= 4.8 (</w:t>
       </w:r>
       <w:hyperlink r:id="rId6" w:history="1">
         <w:r>
           <w:rPr>
             <w:rStyle w:val="Hyperlink"/>
-            <w:lang w:val="en-US"/>
           </w:rPr>
           <w:t>https://gcc.gnu.org/</w:t>
         </w:r>
       </w:hyperlink>
       <w:r>
-        <w:rPr>
-          <w:lang w:val="en-US"/>
-        </w:rPr>
         <w:t>)</w:t>
       </w:r>
     </w:p>
@@ -650,17 +638,25 @@
       </w:r>
       <w:proofErr w:type="spellStart"/>
       <w:r>
-        <w:t>R</w:t>
+        <w:t>Redis</w:t>
+      </w:r>
+      <w:proofErr w:type="spellEnd"/>
+      <w:r>
+        <w:t xml:space="preserve"> kopieren.</w:t>
+      </w:r>
+      <w:r>
+        <w:t xml:space="preserve"> Stellen Sie vorher sicher, dass alle laufenden Instanzen von </w:t>
+      </w:r>
+      <w:proofErr w:type="spellStart"/>
+      <w:r>
+        <w:t>Redis</w:t>
+      </w:r>
+      <w:proofErr w:type="spellEnd"/>
+      <w:r>
+        <w:t xml:space="preserve"> gestoppt sind.</w:t>
       </w:r>
       <w:bookmarkStart w:id="16" w:name="_GoBack"/>
       <w:bookmarkEnd w:id="16"/>
-      <w:r>
-        <w:t>edis</w:t>
-      </w:r>
-      <w:proofErr w:type="spellEnd"/>
-      <w:r>
-        <w:t xml:space="preserve"> kopieren.</w:t>
-      </w:r>
     </w:p>
     <w:p/>
     <w:p>
@@ -937,33 +933,8 @@
       </w:r>
     </w:p>
     <w:p>
-      <w:proofErr w:type="spellStart"/>
-      <w:r>
-        <w:rPr>
-          <w:lang w:val="en-US"/>
-        </w:rPr>
-        <w:t>Getestet</w:t>
-      </w:r>
-      <w:proofErr w:type="spellEnd"/>
-      <w:r>
-        <w:rPr>
-          <w:lang w:val="en-US"/>
-        </w:rPr>
-        <w:t xml:space="preserve"> </w:t>
-      </w:r>
-      <w:proofErr w:type="spellStart"/>
-      <w:r>
-        <w:rPr>
-          <w:lang w:val="en-US"/>
-        </w:rPr>
-        <w:t>wurde</w:t>
-      </w:r>
-      <w:proofErr w:type="spellEnd"/>
-      <w:r>
-        <w:rPr>
-          <w:lang w:val="en-US"/>
-        </w:rPr>
-        <w:t xml:space="preserve"> </w:t>
+      <w:r>
+        <w:t xml:space="preserve">Getestet wurde </w:t>
       </w:r>
       <w:r>
         <w:t xml:space="preserve">die Client App mit </w:t>
@@ -1043,6 +1014,76 @@
         <w:t>/" (AVD)</w:t>
       </w:r>
     </w:p>
+    <w:p/>
+    <w:p>
+      <w:r>
+        <w:lastRenderedPageBreak/>
+        <w:t>Zum authentifizieren sind folgende Benutzer im Wahlkreis „Gummersbach“ registriert:</w:t>
+      </w:r>
+    </w:p>
+    <w:p/>
+    <w:p>
+      <w:r>
+        <w:t>Username</w:t>
+      </w:r>
+      <w:r>
+        <w:t>s der Wähler</w:t>
+      </w:r>
+      <w:r>
+        <w:t>: w1</w:t>
+      </w:r>
+      <w:r>
+        <w:t>,</w:t>
+      </w:r>
+      <w:r>
+        <w:t xml:space="preserve"> w2</w:t>
+      </w:r>
+      <w:r>
+        <w:t>, w</w:t>
+      </w:r>
+      <w:r>
+        <w:t>3</w:t>
+      </w:r>
+      <w:r>
+        <w:t xml:space="preserve">, </w:t>
+      </w:r>
+      <w:r>
+        <w:t>w4</w:t>
+      </w:r>
+      <w:r>
+        <w:t xml:space="preserve">, </w:t>
+      </w:r>
+      <w:r>
+        <w:t>w5</w:t>
+      </w:r>
+      <w:r>
+        <w:t xml:space="preserve"> oder </w:t>
+      </w:r>
+      <w:r>
+        <w:t xml:space="preserve">w6 </w:t>
+      </w:r>
+    </w:p>
+    <w:p>
+      <w:r>
+        <w:t>Usernames der Kandidaten: k1</w:t>
+      </w:r>
+      <w:r>
+        <w:t>, k2, k3, k4, k5 oder k6</w:t>
+      </w:r>
+    </w:p>
+    <w:p>
+      <w:r>
+        <w:t>Passwort</w:t>
+      </w:r>
+      <w:r>
+        <w:t xml:space="preserve"> für alle Benutzer</w:t>
+      </w:r>
+      <w:r>
+        <w:t>: 12345</w:t>
+      </w:r>
+    </w:p>
+    <w:p/>
+    <w:p/>
     <w:sectPr>
       <w:pgSz w:w="11906" w:h="16838"/>
       <w:pgMar w:top="1417" w:right="1417" w:bottom="1134" w:left="1417" w:header="708" w:footer="708" w:gutter="0"/>
@@ -1054,7 +1095,7 @@
 </file>
 
 <file path=word/styles.xml><?xml version="1.0" encoding="utf-8"?>
-<w:styles xmlns:mc="http://schemas.openxmlformats.org/markup-compatibility/2006" xmlns:r="http://schemas.openxmlformats.org/officeDocument/2006/relationships" xmlns:w="http://schemas.openxmlformats.org/wordprocessingml/2006/main" xmlns:w14="http://schemas.microsoft.com/office/word/2010/wordml" xmlns:w15="http://schemas.microsoft.com/office/word/2012/wordml" xmlns:w16se="http://schemas.microsoft.com/office/word/2015/wordml/symex" mc:Ignorable="w14 w15 w16se">
+<w:styles xmlns:mc="http://schemas.openxmlformats.org/markup-compatibility/2006" xmlns:r="http://schemas.openxmlformats.org/officeDocument/2006/relationships" xmlns:w="http://schemas.openxmlformats.org/wordprocessingml/2006/main" xmlns:w14="http://schemas.microsoft.com/office/word/2010/wordml" xmlns:w15="http://schemas.microsoft.com/office/word/2012/wordml" mc:Ignorable="w14 w15">
   <w:docDefaults>
     <w:rPrDefault>
       <w:rPr>

</xml_diff>